<commit_message>
adding Portfolio Module 8
</commit_message>
<xml_diff>
--- a/FoundationsOfAI/Module6_NaiveBayes/Module6_Portfolio_waterCrisis.docx
+++ b/FoundationsOfAI/Module6_NaiveBayes/Module6_Portfolio_waterCrisis.docx
@@ -280,8 +280,21 @@
       </w:r>
     </w:p>
     <w:p>
-      <w:r>
-        <w:t>SearchProblem Class: Define a custom SearchProblem class that encapsulates the groundwater management problem. Implement methods for defining the initial state, actions, checking goal state, and calculating the heuristic function.</w:t>
+      <w:proofErr w:type="spellStart"/>
+      <w:r>
+        <w:t>SearchProblem</w:t>
+      </w:r>
+      <w:proofErr w:type="spellEnd"/>
+      <w:r>
+        <w:t xml:space="preserve"> Class: Define a custom </w:t>
+      </w:r>
+      <w:proofErr w:type="spellStart"/>
+      <w:r>
+        <w:t>SearchProblem</w:t>
+      </w:r>
+      <w:proofErr w:type="spellEnd"/>
+      <w:r>
+        <w:t xml:space="preserve"> class that encapsulates the groundwater management problem. Implement methods for defining the initial state, actions, checking goal state, and calculating the heuristic function.</w:t>
       </w:r>
     </w:p>
     <w:p>
@@ -567,48 +580,14 @@
     </w:p>
     <w:p>
       <w:pPr>
-        <w:rPr>
-          <w:highlight w:val="yellow"/>
-        </w:rPr>
-      </w:pPr>
-      <w:r>
-        <w:rPr>
-          <w:highlight w:val="yellow"/>
-        </w:rPr>
-        <w:t xml:space="preserve">&lt;Portfolio Milestone </w:t>
-      </w:r>
-      <w:r>
-        <w:rPr>
-          <w:highlight w:val="yellow"/>
-        </w:rPr>
-        <w:t>5</w:t>
-      </w:r>
-      <w:r>
-        <w:rPr>
-          <w:highlight w:val="yellow"/>
-        </w:rPr>
-        <w:t>&gt;</w:t>
-      </w:r>
-    </w:p>
-    <w:p>
-      <w:pPr>
         <w:pStyle w:val="Heading2"/>
-        <w:rPr>
-          <w:highlight w:val="yellow"/>
-        </w:rPr>
-      </w:pPr>
-      <w:r>
-        <w:rPr>
-          <w:highlight w:val="yellow"/>
-        </w:rPr>
+      </w:pPr>
+      <w:r>
         <w:t>Classification Techniques</w:t>
       </w:r>
     </w:p>
     <w:p>
       <w:r>
-        <w:rPr>
-          <w:highlight w:val="yellow"/>
-        </w:rPr>
         <w:t>Classification techniques can significantly enhance the program's capabilities in various aspects of water management. For instance, in water quality prediction, classification algorithms can classify water samples into different categories based on their suitability for consumption, thereby aiding in the assessment of overall water quality. In groundwater management, classification algorithms can classify different regions or zones based on their vulnerability to depletion or contamination, helping prioritize management efforts and resource allocation. Similarly, in leak detection and infrastructure maintenance, classification models can classify acoustic signals or sensor data into normal and anomalous patterns, facilitating prompt detection of leaks and infrastructure faults. Moreover, in flood prediction, classification algorithms can classify different rainfall patterns into low, moderate, and high-risk categories, enabling more accurate predictions and timely implementation of mitigation measures. By leveraging classification techniques across various domains within the program, we can enhance the accuracy, efficiency, and effectiveness of water management strategies, ultimately contributing to more sustainable use and conservation of water resources.</w:t>
       </w:r>
     </w:p>
@@ -625,7 +604,6 @@
         <w:t>First-order logic can be instrumental in enhancing the effectiveness of the program by formalizing the rules and relationships governing groundwater management. By encoding these rules into logical statements, we can ensure that the decision-making process aligns with established principles and constraints. For instance, we can use first-order logic to represent rules such as "if groundwater levels are below a certain threshold, reduce extraction rates" or "if climate patterns indicate low rainfall, adjust extraction strategies accordingly." This logical framework provides a systematic way to reason about the state of the groundwater system and guide the actions taken to achieve the desired goals. Additionally, leveraging first-order logic allows for clear communication and interpretation of the decision-making process, facilitating collaboration among stakeholders with diverse backgrounds and expertise in water resource management. Integrating first-order logic with DNN-based predictions enhances the robustness and interpretability of the solution, leading to more effective and sustainable groundwater management strategies.</w:t>
       </w:r>
     </w:p>
-    <w:p/>
     <w:sectPr>
       <w:pgSz w:w="12240" w:h="15840"/>
       <w:pgMar w:top="1440" w:right="1440" w:bottom="1440" w:left="1440" w:header="720" w:footer="720" w:gutter="0"/>
@@ -1908,6 +1886,127 @@
     </w:lvl>
   </w:abstractNum>
   <w:abstractNum w:abstractNumId="9" w15:restartNumberingAfterBreak="0">
+    <w:nsid w:val="49D40729"/>
+    <w:multiLevelType w:val="multilevel"/>
+    <w:tmpl w:val="A9DE1D38"/>
+    <w:lvl w:ilvl="0">
+      <w:start w:val="1"/>
+      <w:numFmt w:val="decimal"/>
+      <w:lvlText w:val="%1."/>
+      <w:lvlJc w:val="left"/>
+      <w:pPr>
+        <w:tabs>
+          <w:tab w:val="num" w:pos="720"/>
+        </w:tabs>
+        <w:ind w:left="720" w:hanging="360"/>
+      </w:pPr>
+    </w:lvl>
+    <w:lvl w:ilvl="1">
+      <w:start w:val="1"/>
+      <w:numFmt w:val="bullet"/>
+      <w:lvlText w:val="o"/>
+      <w:lvlJc w:val="left"/>
+      <w:pPr>
+        <w:tabs>
+          <w:tab w:val="num" w:pos="1440"/>
+        </w:tabs>
+        <w:ind w:left="1440" w:hanging="360"/>
+      </w:pPr>
+      <w:rPr>
+        <w:rFonts w:ascii="Courier New" w:hAnsi="Courier New" w:hint="default"/>
+        <w:sz w:val="20"/>
+      </w:rPr>
+    </w:lvl>
+    <w:lvl w:ilvl="2">
+      <w:start w:val="1"/>
+      <w:numFmt w:val="bullet"/>
+      <w:lvlText w:val=""/>
+      <w:lvlJc w:val="left"/>
+      <w:pPr>
+        <w:tabs>
+          <w:tab w:val="num" w:pos="2160"/>
+        </w:tabs>
+        <w:ind w:left="2160" w:hanging="360"/>
+      </w:pPr>
+      <w:rPr>
+        <w:rFonts w:ascii="Wingdings" w:hAnsi="Wingdings" w:hint="default"/>
+        <w:sz w:val="20"/>
+      </w:rPr>
+    </w:lvl>
+    <w:lvl w:ilvl="3" w:tentative="1">
+      <w:start w:val="1"/>
+      <w:numFmt w:val="decimal"/>
+      <w:lvlText w:val="%4."/>
+      <w:lvlJc w:val="left"/>
+      <w:pPr>
+        <w:tabs>
+          <w:tab w:val="num" w:pos="2880"/>
+        </w:tabs>
+        <w:ind w:left="2880" w:hanging="360"/>
+      </w:pPr>
+    </w:lvl>
+    <w:lvl w:ilvl="4" w:tentative="1">
+      <w:start w:val="1"/>
+      <w:numFmt w:val="decimal"/>
+      <w:lvlText w:val="%5."/>
+      <w:lvlJc w:val="left"/>
+      <w:pPr>
+        <w:tabs>
+          <w:tab w:val="num" w:pos="3600"/>
+        </w:tabs>
+        <w:ind w:left="3600" w:hanging="360"/>
+      </w:pPr>
+    </w:lvl>
+    <w:lvl w:ilvl="5" w:tentative="1">
+      <w:start w:val="1"/>
+      <w:numFmt w:val="decimal"/>
+      <w:lvlText w:val="%6."/>
+      <w:lvlJc w:val="left"/>
+      <w:pPr>
+        <w:tabs>
+          <w:tab w:val="num" w:pos="4320"/>
+        </w:tabs>
+        <w:ind w:left="4320" w:hanging="360"/>
+      </w:pPr>
+    </w:lvl>
+    <w:lvl w:ilvl="6" w:tentative="1">
+      <w:start w:val="1"/>
+      <w:numFmt w:val="decimal"/>
+      <w:lvlText w:val="%7."/>
+      <w:lvlJc w:val="left"/>
+      <w:pPr>
+        <w:tabs>
+          <w:tab w:val="num" w:pos="5040"/>
+        </w:tabs>
+        <w:ind w:left="5040" w:hanging="360"/>
+      </w:pPr>
+    </w:lvl>
+    <w:lvl w:ilvl="7" w:tentative="1">
+      <w:start w:val="1"/>
+      <w:numFmt w:val="decimal"/>
+      <w:lvlText w:val="%8."/>
+      <w:lvlJc w:val="left"/>
+      <w:pPr>
+        <w:tabs>
+          <w:tab w:val="num" w:pos="5760"/>
+        </w:tabs>
+        <w:ind w:left="5760" w:hanging="360"/>
+      </w:pPr>
+    </w:lvl>
+    <w:lvl w:ilvl="8" w:tentative="1">
+      <w:start w:val="1"/>
+      <w:numFmt w:val="decimal"/>
+      <w:lvlText w:val="%9."/>
+      <w:lvlJc w:val="left"/>
+      <w:pPr>
+        <w:tabs>
+          <w:tab w:val="num" w:pos="6480"/>
+        </w:tabs>
+        <w:ind w:left="6480" w:hanging="360"/>
+      </w:pPr>
+    </w:lvl>
+  </w:abstractNum>
+  <w:abstractNum w:abstractNumId="10" w15:restartNumberingAfterBreak="0">
     <w:nsid w:val="54AB6995"/>
     <w:multiLevelType w:val="hybridMultilevel"/>
     <w:tmpl w:val="54CEBC3E"/>
@@ -2020,7 +2119,7 @@
       </w:rPr>
     </w:lvl>
   </w:abstractNum>
-  <w:abstractNum w:abstractNumId="10" w15:restartNumberingAfterBreak="0">
+  <w:abstractNum w:abstractNumId="11" w15:restartNumberingAfterBreak="0">
     <w:nsid w:val="658B462D"/>
     <w:multiLevelType w:val="multilevel"/>
     <w:tmpl w:val="E6DAD852"/>
@@ -2169,7 +2268,7 @@
       </w:rPr>
     </w:lvl>
   </w:abstractNum>
-  <w:abstractNum w:abstractNumId="11" w15:restartNumberingAfterBreak="0">
+  <w:abstractNum w:abstractNumId="12" w15:restartNumberingAfterBreak="0">
     <w:nsid w:val="6D3900E1"/>
     <w:multiLevelType w:val="hybridMultilevel"/>
     <w:tmpl w:val="CED67510"/>
@@ -2286,7 +2385,7 @@
     <w:abstractNumId w:val="7"/>
   </w:num>
   <w:num w:numId="2" w16cid:durableId="853568750">
-    <w:abstractNumId w:val="10"/>
+    <w:abstractNumId w:val="11"/>
   </w:num>
   <w:num w:numId="3" w16cid:durableId="176389373">
     <w:abstractNumId w:val="3"/>
@@ -2310,13 +2409,16 @@
     <w:abstractNumId w:val="2"/>
   </w:num>
   <w:num w:numId="10" w16cid:durableId="250045225">
-    <w:abstractNumId w:val="9"/>
+    <w:abstractNumId w:val="10"/>
   </w:num>
   <w:num w:numId="11" w16cid:durableId="181866449">
-    <w:abstractNumId w:val="11"/>
+    <w:abstractNumId w:val="12"/>
   </w:num>
   <w:num w:numId="12" w16cid:durableId="1579680240">
     <w:abstractNumId w:val="4"/>
+  </w:num>
+  <w:num w:numId="13" w16cid:durableId="1011614193">
+    <w:abstractNumId w:val="9"/>
   </w:num>
 </w:numbering>
 </file>

</xml_diff>